<commit_message>
Bilan perso + changement du Plan physique + Changement de l'orga. 2 jours av. + correction de qlq fautes d'ortho.
</commit_message>
<xml_diff>
--- a/Organisation des 2 jours.docx
+++ b/Organisation des 2 jours.docx
@@ -51,8 +51,8 @@
         <w:rPr>
           <w:rFonts w:ascii="Arial" w:eastAsia="Times New Roman" w:hAnsi="Arial" w:cs="Arial"/>
           <w:color w:val="000000"/>
-          <w:sz w:val="22"/>
-          <w:szCs w:val="22"/>
+          <w:sz w:val="24"/>
+          <w:szCs w:val="24"/>
           <w:lang w:eastAsia="fr-FR"/>
         </w:rPr>
       </w:pPr>
@@ -63,8 +63,8 @@
           <w:b/>
           <w:bCs/>
           <w:color w:val="000000"/>
-          <w:sz w:val="22"/>
-          <w:szCs w:val="22"/>
+          <w:sz w:val="24"/>
+          <w:szCs w:val="24"/>
           <w:lang w:eastAsia="fr-FR"/>
         </w:rPr>
         <w:t>Lol</w:t>
@@ -76,8 +76,8 @@
           <w:b/>
           <w:bCs/>
           <w:color w:val="000000"/>
-          <w:sz w:val="22"/>
-          <w:szCs w:val="22"/>
+          <w:sz w:val="24"/>
+          <w:szCs w:val="24"/>
           <w:lang w:eastAsia="fr-FR"/>
         </w:rPr>
         <w:t xml:space="preserve"> :</w:t>
@@ -86,8 +86,8 @@
         <w:rPr>
           <w:rFonts w:ascii="Arial" w:eastAsia="Times New Roman" w:hAnsi="Arial" w:cs="Arial"/>
           <w:color w:val="000000"/>
-          <w:sz w:val="22"/>
-          <w:szCs w:val="22"/>
+          <w:sz w:val="24"/>
+          <w:szCs w:val="24"/>
           <w:lang w:eastAsia="fr-FR"/>
         </w:rPr>
         <w:t xml:space="preserve"> 2h00 max : 256 </w:t>
@@ -96,8 +96,8 @@
         <w:rPr>
           <w:rFonts w:ascii="Segoe UI Symbol" w:eastAsia="Times New Roman" w:hAnsi="Segoe UI Symbol" w:cs="Segoe UI Symbol"/>
           <w:color w:val="000000"/>
-          <w:sz w:val="22"/>
-          <w:szCs w:val="22"/>
+          <w:sz w:val="24"/>
+          <w:szCs w:val="24"/>
           <w:lang w:eastAsia="fr-FR"/>
         </w:rPr>
         <w:t>➜</w:t>
@@ -106,8 +106,8 @@
         <w:rPr>
           <w:rFonts w:ascii="Arial" w:eastAsia="Times New Roman" w:hAnsi="Arial" w:cs="Arial"/>
           <w:color w:val="000000"/>
-          <w:sz w:val="22"/>
-          <w:szCs w:val="22"/>
+          <w:sz w:val="24"/>
+          <w:szCs w:val="24"/>
           <w:lang w:eastAsia="fr-FR"/>
         </w:rPr>
         <w:t xml:space="preserve"> 128 </w:t>
@@ -116,8 +116,8 @@
         <w:rPr>
           <w:rFonts w:ascii="Segoe UI Symbol" w:eastAsia="Times New Roman" w:hAnsi="Segoe UI Symbol" w:cs="Segoe UI Symbol"/>
           <w:color w:val="000000"/>
-          <w:sz w:val="22"/>
-          <w:szCs w:val="22"/>
+          <w:sz w:val="24"/>
+          <w:szCs w:val="24"/>
           <w:lang w:eastAsia="fr-FR"/>
         </w:rPr>
         <w:t>➜</w:t>
@@ -126,8 +126,8 @@
         <w:rPr>
           <w:rFonts w:ascii="Arial" w:eastAsia="Times New Roman" w:hAnsi="Arial" w:cs="Arial"/>
           <w:color w:val="000000"/>
-          <w:sz w:val="22"/>
-          <w:szCs w:val="22"/>
+          <w:sz w:val="24"/>
+          <w:szCs w:val="24"/>
           <w:lang w:eastAsia="fr-FR"/>
         </w:rPr>
         <w:t xml:space="preserve"> 64 </w:t>
@@ -136,8 +136,8 @@
         <w:rPr>
           <w:rFonts w:ascii="Segoe UI Symbol" w:eastAsia="Times New Roman" w:hAnsi="Segoe UI Symbol" w:cs="Segoe UI Symbol"/>
           <w:color w:val="000000"/>
-          <w:sz w:val="22"/>
-          <w:szCs w:val="22"/>
+          <w:sz w:val="24"/>
+          <w:szCs w:val="24"/>
           <w:lang w:eastAsia="fr-FR"/>
         </w:rPr>
         <w:t>➜</w:t>
@@ -146,8 +146,8 @@
         <w:rPr>
           <w:rFonts w:ascii="Arial" w:eastAsia="Times New Roman" w:hAnsi="Arial" w:cs="Arial"/>
           <w:color w:val="000000"/>
-          <w:sz w:val="22"/>
-          <w:szCs w:val="22"/>
+          <w:sz w:val="24"/>
+          <w:szCs w:val="24"/>
           <w:lang w:eastAsia="fr-FR"/>
         </w:rPr>
         <w:t xml:space="preserve"> 32 </w:t>
@@ -156,8 +156,8 @@
         <w:rPr>
           <w:rFonts w:ascii="Segoe UI Symbol" w:eastAsia="Times New Roman" w:hAnsi="Segoe UI Symbol" w:cs="Segoe UI Symbol"/>
           <w:color w:val="000000"/>
-          <w:sz w:val="22"/>
-          <w:szCs w:val="22"/>
+          <w:sz w:val="24"/>
+          <w:szCs w:val="24"/>
           <w:lang w:eastAsia="fr-FR"/>
         </w:rPr>
         <w:t>➜</w:t>
@@ -166,8 +166,8 @@
         <w:rPr>
           <w:rFonts w:ascii="Arial" w:eastAsia="Times New Roman" w:hAnsi="Arial" w:cs="Arial"/>
           <w:color w:val="000000"/>
-          <w:sz w:val="22"/>
-          <w:szCs w:val="22"/>
+          <w:sz w:val="24"/>
+          <w:szCs w:val="24"/>
           <w:lang w:eastAsia="fr-FR"/>
         </w:rPr>
         <w:t xml:space="preserve"> 16 </w:t>
@@ -176,8 +176,8 @@
         <w:rPr>
           <w:rFonts w:ascii="Segoe UI Symbol" w:eastAsia="Times New Roman" w:hAnsi="Segoe UI Symbol" w:cs="Segoe UI Symbol"/>
           <w:color w:val="000000"/>
-          <w:sz w:val="22"/>
-          <w:szCs w:val="22"/>
+          <w:sz w:val="24"/>
+          <w:szCs w:val="24"/>
           <w:lang w:eastAsia="fr-FR"/>
         </w:rPr>
         <w:t>➜</w:t>
@@ -186,8 +186,8 @@
         <w:rPr>
           <w:rFonts w:ascii="Arial" w:eastAsia="Times New Roman" w:hAnsi="Arial" w:cs="Arial"/>
           <w:color w:val="000000"/>
-          <w:sz w:val="22"/>
-          <w:szCs w:val="22"/>
+          <w:sz w:val="24"/>
+          <w:szCs w:val="24"/>
           <w:lang w:eastAsia="fr-FR"/>
         </w:rPr>
         <w:t xml:space="preserve"> 8 </w:t>
@@ -196,8 +196,8 @@
         <w:rPr>
           <w:rFonts w:ascii="Segoe UI Symbol" w:eastAsia="Times New Roman" w:hAnsi="Segoe UI Symbol" w:cs="Segoe UI Symbol"/>
           <w:color w:val="000000"/>
-          <w:sz w:val="22"/>
-          <w:szCs w:val="22"/>
+          <w:sz w:val="24"/>
+          <w:szCs w:val="24"/>
           <w:lang w:eastAsia="fr-FR"/>
         </w:rPr>
         <w:t>➜</w:t>
@@ -206,8 +206,8 @@
         <w:rPr>
           <w:rFonts w:ascii="Arial" w:eastAsia="Times New Roman" w:hAnsi="Arial" w:cs="Arial"/>
           <w:color w:val="000000"/>
-          <w:sz w:val="22"/>
-          <w:szCs w:val="22"/>
+          <w:sz w:val="24"/>
+          <w:szCs w:val="24"/>
           <w:lang w:eastAsia="fr-FR"/>
         </w:rPr>
         <w:t xml:space="preserve"> 4 </w:t>
@@ -216,8 +216,8 @@
         <w:rPr>
           <w:rFonts w:ascii="Segoe UI Symbol" w:eastAsia="Times New Roman" w:hAnsi="Segoe UI Symbol" w:cs="Segoe UI Symbol"/>
           <w:color w:val="000000"/>
-          <w:sz w:val="22"/>
-          <w:szCs w:val="22"/>
+          <w:sz w:val="24"/>
+          <w:szCs w:val="24"/>
           <w:lang w:eastAsia="fr-FR"/>
         </w:rPr>
         <w:t>➜</w:t>
@@ -226,8 +226,8 @@
         <w:rPr>
           <w:rFonts w:ascii="Arial" w:eastAsia="Times New Roman" w:hAnsi="Arial" w:cs="Arial"/>
           <w:color w:val="000000"/>
-          <w:sz w:val="22"/>
-          <w:szCs w:val="22"/>
+          <w:sz w:val="24"/>
+          <w:szCs w:val="24"/>
           <w:lang w:eastAsia="fr-FR"/>
         </w:rPr>
         <w:t xml:space="preserve"> 2 (2x8 = </w:t>
@@ -238,8 +238,8 @@
           <w:b/>
           <w:bCs/>
           <w:color w:val="000000"/>
-          <w:sz w:val="22"/>
-          <w:szCs w:val="22"/>
+          <w:sz w:val="24"/>
+          <w:szCs w:val="24"/>
           <w:lang w:eastAsia="fr-FR"/>
         </w:rPr>
         <w:t>16h00</w:t>
@@ -248,8 +248,8 @@
         <w:rPr>
           <w:rFonts w:ascii="Arial" w:eastAsia="Times New Roman" w:hAnsi="Arial" w:cs="Arial"/>
           <w:color w:val="000000"/>
-          <w:sz w:val="22"/>
-          <w:szCs w:val="22"/>
+          <w:sz w:val="24"/>
+          <w:szCs w:val="24"/>
           <w:lang w:eastAsia="fr-FR"/>
         </w:rPr>
         <w:t>)</w:t>
@@ -266,8 +266,8 @@
         <w:rPr>
           <w:rFonts w:ascii="Arial" w:eastAsia="Times New Roman" w:hAnsi="Arial" w:cs="Arial"/>
           <w:color w:val="000000"/>
-          <w:sz w:val="22"/>
-          <w:szCs w:val="22"/>
+          <w:sz w:val="24"/>
+          <w:szCs w:val="24"/>
           <w:lang w:eastAsia="fr-FR"/>
         </w:rPr>
       </w:pPr>
@@ -278,8 +278,8 @@
           <w:b/>
           <w:bCs/>
           <w:color w:val="000000"/>
-          <w:sz w:val="22"/>
-          <w:szCs w:val="22"/>
+          <w:sz w:val="24"/>
+          <w:szCs w:val="24"/>
           <w:lang w:eastAsia="fr-FR"/>
         </w:rPr>
         <w:t>CS:</w:t>
@@ -291,8 +291,8 @@
           <w:b/>
           <w:bCs/>
           <w:color w:val="000000"/>
-          <w:sz w:val="22"/>
-          <w:szCs w:val="22"/>
+          <w:sz w:val="24"/>
+          <w:szCs w:val="24"/>
           <w:lang w:eastAsia="fr-FR"/>
         </w:rPr>
         <w:t xml:space="preserve"> GO :</w:t>
@@ -301,8 +301,8 @@
         <w:rPr>
           <w:rFonts w:ascii="Arial" w:eastAsia="Times New Roman" w:hAnsi="Arial" w:cs="Arial"/>
           <w:color w:val="000000"/>
-          <w:sz w:val="22"/>
-          <w:szCs w:val="22"/>
+          <w:sz w:val="24"/>
+          <w:szCs w:val="24"/>
           <w:lang w:eastAsia="fr-FR"/>
         </w:rPr>
         <w:t xml:space="preserve"> 1h30 max : 128 </w:t>
@@ -311,8 +311,8 @@
         <w:rPr>
           <w:rFonts w:ascii="Segoe UI Symbol" w:eastAsia="Times New Roman" w:hAnsi="Segoe UI Symbol" w:cs="Segoe UI Symbol"/>
           <w:color w:val="000000"/>
-          <w:sz w:val="22"/>
-          <w:szCs w:val="22"/>
+          <w:sz w:val="24"/>
+          <w:szCs w:val="24"/>
           <w:lang w:eastAsia="fr-FR"/>
         </w:rPr>
         <w:t>➜</w:t>
@@ -321,8 +321,8 @@
         <w:rPr>
           <w:rFonts w:ascii="Arial" w:eastAsia="Times New Roman" w:hAnsi="Arial" w:cs="Arial"/>
           <w:color w:val="000000"/>
-          <w:sz w:val="22"/>
-          <w:szCs w:val="22"/>
+          <w:sz w:val="24"/>
+          <w:szCs w:val="24"/>
           <w:lang w:eastAsia="fr-FR"/>
         </w:rPr>
         <w:t xml:space="preserve"> 64 </w:t>
@@ -331,8 +331,8 @@
         <w:rPr>
           <w:rFonts w:ascii="Segoe UI Symbol" w:eastAsia="Times New Roman" w:hAnsi="Segoe UI Symbol" w:cs="Segoe UI Symbol"/>
           <w:color w:val="000000"/>
-          <w:sz w:val="22"/>
-          <w:szCs w:val="22"/>
+          <w:sz w:val="24"/>
+          <w:szCs w:val="24"/>
           <w:lang w:eastAsia="fr-FR"/>
         </w:rPr>
         <w:t>➜</w:t>
@@ -341,8 +341,8 @@
         <w:rPr>
           <w:rFonts w:ascii="Arial" w:eastAsia="Times New Roman" w:hAnsi="Arial" w:cs="Arial"/>
           <w:color w:val="000000"/>
-          <w:sz w:val="22"/>
-          <w:szCs w:val="22"/>
+          <w:sz w:val="24"/>
+          <w:szCs w:val="24"/>
           <w:lang w:eastAsia="fr-FR"/>
         </w:rPr>
         <w:t xml:space="preserve"> 32 </w:t>
@@ -351,8 +351,8 @@
         <w:rPr>
           <w:rFonts w:ascii="Segoe UI Symbol" w:eastAsia="Times New Roman" w:hAnsi="Segoe UI Symbol" w:cs="Segoe UI Symbol"/>
           <w:color w:val="000000"/>
-          <w:sz w:val="22"/>
-          <w:szCs w:val="22"/>
+          <w:sz w:val="24"/>
+          <w:szCs w:val="24"/>
           <w:lang w:eastAsia="fr-FR"/>
         </w:rPr>
         <w:t>➜</w:t>
@@ -361,8 +361,8 @@
         <w:rPr>
           <w:rFonts w:ascii="Arial" w:eastAsia="Times New Roman" w:hAnsi="Arial" w:cs="Arial"/>
           <w:color w:val="000000"/>
-          <w:sz w:val="22"/>
-          <w:szCs w:val="22"/>
+          <w:sz w:val="24"/>
+          <w:szCs w:val="24"/>
           <w:lang w:eastAsia="fr-FR"/>
         </w:rPr>
         <w:t xml:space="preserve"> 16 </w:t>
@@ -371,8 +371,8 @@
         <w:rPr>
           <w:rFonts w:ascii="Segoe UI Symbol" w:eastAsia="Times New Roman" w:hAnsi="Segoe UI Symbol" w:cs="Segoe UI Symbol"/>
           <w:color w:val="000000"/>
-          <w:sz w:val="22"/>
-          <w:szCs w:val="22"/>
+          <w:sz w:val="24"/>
+          <w:szCs w:val="24"/>
           <w:lang w:eastAsia="fr-FR"/>
         </w:rPr>
         <w:t>➜</w:t>
@@ -381,8 +381,8 @@
         <w:rPr>
           <w:rFonts w:ascii="Arial" w:eastAsia="Times New Roman" w:hAnsi="Arial" w:cs="Arial"/>
           <w:color w:val="000000"/>
-          <w:sz w:val="22"/>
-          <w:szCs w:val="22"/>
+          <w:sz w:val="24"/>
+          <w:szCs w:val="24"/>
           <w:lang w:eastAsia="fr-FR"/>
         </w:rPr>
         <w:t xml:space="preserve"> 8 </w:t>
@@ -391,8 +391,8 @@
         <w:rPr>
           <w:rFonts w:ascii="Segoe UI Symbol" w:eastAsia="Times New Roman" w:hAnsi="Segoe UI Symbol" w:cs="Segoe UI Symbol"/>
           <w:color w:val="000000"/>
-          <w:sz w:val="22"/>
-          <w:szCs w:val="22"/>
+          <w:sz w:val="24"/>
+          <w:szCs w:val="24"/>
           <w:lang w:eastAsia="fr-FR"/>
         </w:rPr>
         <w:t>➜</w:t>
@@ -401,8 +401,8 @@
         <w:rPr>
           <w:rFonts w:ascii="Arial" w:eastAsia="Times New Roman" w:hAnsi="Arial" w:cs="Arial"/>
           <w:color w:val="000000"/>
-          <w:sz w:val="22"/>
-          <w:szCs w:val="22"/>
+          <w:sz w:val="24"/>
+          <w:szCs w:val="24"/>
           <w:lang w:eastAsia="fr-FR"/>
         </w:rPr>
         <w:t xml:space="preserve"> 4 </w:t>
@@ -411,8 +411,8 @@
         <w:rPr>
           <w:rFonts w:ascii="Segoe UI Symbol" w:eastAsia="Times New Roman" w:hAnsi="Segoe UI Symbol" w:cs="Segoe UI Symbol"/>
           <w:color w:val="000000"/>
-          <w:sz w:val="22"/>
-          <w:szCs w:val="22"/>
+          <w:sz w:val="24"/>
+          <w:szCs w:val="24"/>
           <w:lang w:eastAsia="fr-FR"/>
         </w:rPr>
         <w:t>➜</w:t>
@@ -421,8 +421,8 @@
         <w:rPr>
           <w:rFonts w:ascii="Arial" w:eastAsia="Times New Roman" w:hAnsi="Arial" w:cs="Arial"/>
           <w:color w:val="000000"/>
-          <w:sz w:val="22"/>
-          <w:szCs w:val="22"/>
+          <w:sz w:val="24"/>
+          <w:szCs w:val="24"/>
           <w:lang w:eastAsia="fr-FR"/>
         </w:rPr>
         <w:t xml:space="preserve"> 2 (1,5x7 = </w:t>
@@ -433,8 +433,8 @@
           <w:b/>
           <w:bCs/>
           <w:color w:val="000000"/>
-          <w:sz w:val="22"/>
-          <w:szCs w:val="22"/>
+          <w:sz w:val="24"/>
+          <w:szCs w:val="24"/>
           <w:lang w:eastAsia="fr-FR"/>
         </w:rPr>
         <w:t>10h30</w:t>
@@ -443,8 +443,8 @@
         <w:rPr>
           <w:rFonts w:ascii="Arial" w:eastAsia="Times New Roman" w:hAnsi="Arial" w:cs="Arial"/>
           <w:color w:val="000000"/>
-          <w:sz w:val="22"/>
-          <w:szCs w:val="22"/>
+          <w:sz w:val="24"/>
+          <w:szCs w:val="24"/>
           <w:lang w:eastAsia="fr-FR"/>
         </w:rPr>
         <w:t>)</w:t>
@@ -461,8 +461,8 @@
         <w:rPr>
           <w:rFonts w:ascii="Arial" w:eastAsia="Times New Roman" w:hAnsi="Arial" w:cs="Arial"/>
           <w:color w:val="000000"/>
-          <w:sz w:val="22"/>
-          <w:szCs w:val="22"/>
+          <w:sz w:val="24"/>
+          <w:szCs w:val="24"/>
           <w:lang w:eastAsia="fr-FR"/>
         </w:rPr>
       </w:pPr>
@@ -472,8 +472,8 @@
           <w:b/>
           <w:bCs/>
           <w:color w:val="000000"/>
-          <w:sz w:val="22"/>
-          <w:szCs w:val="22"/>
+          <w:sz w:val="24"/>
+          <w:szCs w:val="24"/>
           <w:lang w:eastAsia="fr-FR"/>
         </w:rPr>
         <w:t xml:space="preserve">Rocket : </w:t>
@@ -482,8 +482,8 @@
         <w:rPr>
           <w:rFonts w:ascii="Arial" w:eastAsia="Times New Roman" w:hAnsi="Arial" w:cs="Arial"/>
           <w:color w:val="000000"/>
-          <w:sz w:val="22"/>
-          <w:szCs w:val="22"/>
+          <w:sz w:val="24"/>
+          <w:szCs w:val="24"/>
           <w:lang w:eastAsia="fr-FR"/>
         </w:rPr>
         <w:t xml:space="preserve">7 max : 64 </w:t>
@@ -492,8 +492,8 @@
         <w:rPr>
           <w:rFonts w:ascii="Segoe UI Symbol" w:eastAsia="Times New Roman" w:hAnsi="Segoe UI Symbol" w:cs="Segoe UI Symbol"/>
           <w:color w:val="000000"/>
-          <w:sz w:val="22"/>
-          <w:szCs w:val="22"/>
+          <w:sz w:val="24"/>
+          <w:szCs w:val="24"/>
           <w:lang w:eastAsia="fr-FR"/>
         </w:rPr>
         <w:t>➜</w:t>
@@ -502,8 +502,8 @@
         <w:rPr>
           <w:rFonts w:ascii="Arial" w:eastAsia="Times New Roman" w:hAnsi="Arial" w:cs="Arial"/>
           <w:color w:val="000000"/>
-          <w:sz w:val="22"/>
-          <w:szCs w:val="22"/>
+          <w:sz w:val="24"/>
+          <w:szCs w:val="24"/>
           <w:lang w:eastAsia="fr-FR"/>
         </w:rPr>
         <w:t xml:space="preserve"> 32 </w:t>
@@ -512,8 +512,8 @@
         <w:rPr>
           <w:rFonts w:ascii="Segoe UI Symbol" w:eastAsia="Times New Roman" w:hAnsi="Segoe UI Symbol" w:cs="Segoe UI Symbol"/>
           <w:color w:val="000000"/>
-          <w:sz w:val="22"/>
-          <w:szCs w:val="22"/>
+          <w:sz w:val="24"/>
+          <w:szCs w:val="24"/>
           <w:lang w:eastAsia="fr-FR"/>
         </w:rPr>
         <w:t>➜</w:t>
@@ -522,8 +522,8 @@
         <w:rPr>
           <w:rFonts w:ascii="Arial" w:eastAsia="Times New Roman" w:hAnsi="Arial" w:cs="Arial"/>
           <w:color w:val="000000"/>
-          <w:sz w:val="22"/>
-          <w:szCs w:val="22"/>
+          <w:sz w:val="24"/>
+          <w:szCs w:val="24"/>
           <w:lang w:eastAsia="fr-FR"/>
         </w:rPr>
         <w:t xml:space="preserve"> 16 </w:t>
@@ -532,8 +532,8 @@
         <w:rPr>
           <w:rFonts w:ascii="Segoe UI Symbol" w:eastAsia="Times New Roman" w:hAnsi="Segoe UI Symbol" w:cs="Segoe UI Symbol"/>
           <w:color w:val="000000"/>
-          <w:sz w:val="22"/>
-          <w:szCs w:val="22"/>
+          <w:sz w:val="24"/>
+          <w:szCs w:val="24"/>
           <w:lang w:eastAsia="fr-FR"/>
         </w:rPr>
         <w:t>➜</w:t>
@@ -542,8 +542,8 @@
         <w:rPr>
           <w:rFonts w:ascii="Arial" w:eastAsia="Times New Roman" w:hAnsi="Arial" w:cs="Arial"/>
           <w:color w:val="000000"/>
-          <w:sz w:val="22"/>
-          <w:szCs w:val="22"/>
+          <w:sz w:val="24"/>
+          <w:szCs w:val="24"/>
           <w:lang w:eastAsia="fr-FR"/>
         </w:rPr>
         <w:t xml:space="preserve"> 8 </w:t>
@@ -552,8 +552,8 @@
         <w:rPr>
           <w:rFonts w:ascii="Segoe UI Symbol" w:eastAsia="Times New Roman" w:hAnsi="Segoe UI Symbol" w:cs="Segoe UI Symbol"/>
           <w:color w:val="000000"/>
-          <w:sz w:val="22"/>
-          <w:szCs w:val="22"/>
+          <w:sz w:val="24"/>
+          <w:szCs w:val="24"/>
           <w:lang w:eastAsia="fr-FR"/>
         </w:rPr>
         <w:t>➜</w:t>
@@ -562,8 +562,8 @@
         <w:rPr>
           <w:rFonts w:ascii="Arial" w:eastAsia="Times New Roman" w:hAnsi="Arial" w:cs="Arial"/>
           <w:color w:val="000000"/>
-          <w:sz w:val="22"/>
-          <w:szCs w:val="22"/>
+          <w:sz w:val="24"/>
+          <w:szCs w:val="24"/>
           <w:lang w:eastAsia="fr-FR"/>
         </w:rPr>
         <w:t xml:space="preserve"> 4 </w:t>
@@ -572,8 +572,8 @@
         <w:rPr>
           <w:rFonts w:ascii="Segoe UI Symbol" w:eastAsia="Times New Roman" w:hAnsi="Segoe UI Symbol" w:cs="Segoe UI Symbol"/>
           <w:color w:val="000000"/>
-          <w:sz w:val="22"/>
-          <w:szCs w:val="22"/>
+          <w:sz w:val="24"/>
+          <w:szCs w:val="24"/>
           <w:lang w:eastAsia="fr-FR"/>
         </w:rPr>
         <w:t>➜</w:t>
@@ -582,8 +582,8 @@
         <w:rPr>
           <w:rFonts w:ascii="Arial" w:eastAsia="Times New Roman" w:hAnsi="Arial" w:cs="Arial"/>
           <w:color w:val="000000"/>
-          <w:sz w:val="22"/>
-          <w:szCs w:val="22"/>
+          <w:sz w:val="24"/>
+          <w:szCs w:val="24"/>
           <w:lang w:eastAsia="fr-FR"/>
         </w:rPr>
         <w:t xml:space="preserve"> 2 (7x</w:t>
@@ -593,8 +593,8 @@
         <w:rPr>
           <w:rFonts w:ascii="Arial" w:eastAsia="Times New Roman" w:hAnsi="Arial" w:cs="Arial"/>
           <w:color w:val="000000"/>
-          <w:sz w:val="22"/>
-          <w:szCs w:val="22"/>
+          <w:sz w:val="24"/>
+          <w:szCs w:val="24"/>
           <w:lang w:eastAsia="fr-FR"/>
         </w:rPr>
         <w:t>6  =</w:t>
@@ -604,8 +604,8 @@
         <w:rPr>
           <w:rFonts w:ascii="Arial" w:eastAsia="Times New Roman" w:hAnsi="Arial" w:cs="Arial"/>
           <w:color w:val="000000"/>
-          <w:sz w:val="22"/>
-          <w:szCs w:val="22"/>
+          <w:sz w:val="24"/>
+          <w:szCs w:val="24"/>
           <w:lang w:eastAsia="fr-FR"/>
         </w:rPr>
         <w:t xml:space="preserve"> </w:t>
@@ -616,8 +616,8 @@
           <w:b/>
           <w:bCs/>
           <w:color w:val="000000"/>
-          <w:sz w:val="22"/>
-          <w:szCs w:val="22"/>
+          <w:sz w:val="24"/>
+          <w:szCs w:val="24"/>
           <w:lang w:eastAsia="fr-FR"/>
         </w:rPr>
         <w:t>42 min</w:t>
@@ -626,8 +626,8 @@
         <w:rPr>
           <w:rFonts w:ascii="Arial" w:eastAsia="Times New Roman" w:hAnsi="Arial" w:cs="Arial"/>
           <w:color w:val="000000"/>
-          <w:sz w:val="22"/>
-          <w:szCs w:val="22"/>
+          <w:sz w:val="24"/>
+          <w:szCs w:val="24"/>
           <w:lang w:eastAsia="fr-FR"/>
         </w:rPr>
         <w:t>)</w:t>
@@ -644,8 +644,8 @@
         <w:rPr>
           <w:rFonts w:ascii="Arial" w:eastAsia="Times New Roman" w:hAnsi="Arial" w:cs="Arial"/>
           <w:color w:val="000000"/>
-          <w:sz w:val="22"/>
-          <w:szCs w:val="22"/>
+          <w:sz w:val="24"/>
+          <w:szCs w:val="24"/>
           <w:lang w:eastAsia="fr-FR"/>
         </w:rPr>
       </w:pPr>
@@ -655,8 +655,8 @@
           <w:b/>
           <w:bCs/>
           <w:color w:val="000000"/>
-          <w:sz w:val="22"/>
-          <w:szCs w:val="22"/>
+          <w:sz w:val="24"/>
+          <w:szCs w:val="24"/>
           <w:lang w:eastAsia="fr-FR"/>
         </w:rPr>
         <w:t>HearthStone :</w:t>
@@ -665,8 +665,8 @@
         <w:rPr>
           <w:rFonts w:ascii="Arial" w:eastAsia="Times New Roman" w:hAnsi="Arial" w:cs="Arial"/>
           <w:color w:val="000000"/>
-          <w:sz w:val="22"/>
-          <w:szCs w:val="22"/>
+          <w:sz w:val="24"/>
+          <w:szCs w:val="24"/>
           <w:lang w:eastAsia="fr-FR"/>
         </w:rPr>
         <w:t xml:space="preserve"> 10 min max : 64 </w:t>
@@ -675,8 +675,8 @@
         <w:rPr>
           <w:rFonts w:ascii="Segoe UI Symbol" w:eastAsia="Times New Roman" w:hAnsi="Segoe UI Symbol" w:cs="Segoe UI Symbol"/>
           <w:color w:val="000000"/>
-          <w:sz w:val="22"/>
-          <w:szCs w:val="22"/>
+          <w:sz w:val="24"/>
+          <w:szCs w:val="24"/>
           <w:lang w:eastAsia="fr-FR"/>
         </w:rPr>
         <w:t>➜</w:t>
@@ -685,8 +685,8 @@
         <w:rPr>
           <w:rFonts w:ascii="Arial" w:eastAsia="Times New Roman" w:hAnsi="Arial" w:cs="Arial"/>
           <w:color w:val="000000"/>
-          <w:sz w:val="22"/>
-          <w:szCs w:val="22"/>
+          <w:sz w:val="24"/>
+          <w:szCs w:val="24"/>
           <w:lang w:eastAsia="fr-FR"/>
         </w:rPr>
         <w:t xml:space="preserve"> 32 </w:t>
@@ -695,8 +695,8 @@
         <w:rPr>
           <w:rFonts w:ascii="Segoe UI Symbol" w:eastAsia="Times New Roman" w:hAnsi="Segoe UI Symbol" w:cs="Segoe UI Symbol"/>
           <w:color w:val="000000"/>
-          <w:sz w:val="22"/>
-          <w:szCs w:val="22"/>
+          <w:sz w:val="24"/>
+          <w:szCs w:val="24"/>
           <w:lang w:eastAsia="fr-FR"/>
         </w:rPr>
         <w:t>➜</w:t>
@@ -705,8 +705,8 @@
         <w:rPr>
           <w:rFonts w:ascii="Arial" w:eastAsia="Times New Roman" w:hAnsi="Arial" w:cs="Arial"/>
           <w:color w:val="000000"/>
-          <w:sz w:val="22"/>
-          <w:szCs w:val="22"/>
+          <w:sz w:val="24"/>
+          <w:szCs w:val="24"/>
           <w:lang w:eastAsia="fr-FR"/>
         </w:rPr>
         <w:t xml:space="preserve"> 16 </w:t>
@@ -715,8 +715,8 @@
         <w:rPr>
           <w:rFonts w:ascii="Segoe UI Symbol" w:eastAsia="Times New Roman" w:hAnsi="Segoe UI Symbol" w:cs="Segoe UI Symbol"/>
           <w:color w:val="000000"/>
-          <w:sz w:val="22"/>
-          <w:szCs w:val="22"/>
+          <w:sz w:val="24"/>
+          <w:szCs w:val="24"/>
           <w:lang w:eastAsia="fr-FR"/>
         </w:rPr>
         <w:t>➜</w:t>
@@ -725,8 +725,8 @@
         <w:rPr>
           <w:rFonts w:ascii="Arial" w:eastAsia="Times New Roman" w:hAnsi="Arial" w:cs="Arial"/>
           <w:color w:val="000000"/>
-          <w:sz w:val="22"/>
-          <w:szCs w:val="22"/>
+          <w:sz w:val="24"/>
+          <w:szCs w:val="24"/>
           <w:lang w:eastAsia="fr-FR"/>
         </w:rPr>
         <w:t xml:space="preserve"> 8 </w:t>
@@ -735,8 +735,8 @@
         <w:rPr>
           <w:rFonts w:ascii="Segoe UI Symbol" w:eastAsia="Times New Roman" w:hAnsi="Segoe UI Symbol" w:cs="Segoe UI Symbol"/>
           <w:color w:val="000000"/>
-          <w:sz w:val="22"/>
-          <w:szCs w:val="22"/>
+          <w:sz w:val="24"/>
+          <w:szCs w:val="24"/>
           <w:lang w:eastAsia="fr-FR"/>
         </w:rPr>
         <w:t>➜</w:t>
@@ -745,8 +745,8 @@
         <w:rPr>
           <w:rFonts w:ascii="Arial" w:eastAsia="Times New Roman" w:hAnsi="Arial" w:cs="Arial"/>
           <w:color w:val="000000"/>
-          <w:sz w:val="22"/>
-          <w:szCs w:val="22"/>
+          <w:sz w:val="24"/>
+          <w:szCs w:val="24"/>
           <w:lang w:eastAsia="fr-FR"/>
         </w:rPr>
         <w:t xml:space="preserve"> 4 </w:t>
@@ -755,8 +755,8 @@
         <w:rPr>
           <w:rFonts w:ascii="Segoe UI Symbol" w:eastAsia="Times New Roman" w:hAnsi="Segoe UI Symbol" w:cs="Segoe UI Symbol"/>
           <w:color w:val="000000"/>
-          <w:sz w:val="22"/>
-          <w:szCs w:val="22"/>
+          <w:sz w:val="24"/>
+          <w:szCs w:val="24"/>
           <w:lang w:eastAsia="fr-FR"/>
         </w:rPr>
         <w:t>➜</w:t>
@@ -765,8 +765,8 @@
         <w:rPr>
           <w:rFonts w:ascii="Arial" w:eastAsia="Times New Roman" w:hAnsi="Arial" w:cs="Arial"/>
           <w:color w:val="000000"/>
-          <w:sz w:val="22"/>
-          <w:szCs w:val="22"/>
+          <w:sz w:val="24"/>
+          <w:szCs w:val="24"/>
           <w:lang w:eastAsia="fr-FR"/>
         </w:rPr>
         <w:t xml:space="preserve"> 2 (10x6 = </w:t>
@@ -777,8 +777,8 @@
           <w:b/>
           <w:bCs/>
           <w:color w:val="000000"/>
-          <w:sz w:val="22"/>
-          <w:szCs w:val="22"/>
+          <w:sz w:val="24"/>
+          <w:szCs w:val="24"/>
           <w:lang w:eastAsia="fr-FR"/>
         </w:rPr>
         <w:t>1h00</w:t>
@@ -787,8 +787,8 @@
         <w:rPr>
           <w:rFonts w:ascii="Arial" w:eastAsia="Times New Roman" w:hAnsi="Arial" w:cs="Arial"/>
           <w:color w:val="000000"/>
-          <w:sz w:val="22"/>
-          <w:szCs w:val="22"/>
+          <w:sz w:val="24"/>
+          <w:szCs w:val="24"/>
           <w:lang w:eastAsia="fr-FR"/>
         </w:rPr>
         <w:t>)</w:t>
@@ -805,8 +805,8 @@
         <w:rPr>
           <w:rFonts w:ascii="Arial" w:eastAsia="Times New Roman" w:hAnsi="Arial" w:cs="Arial"/>
           <w:color w:val="000000"/>
-          <w:sz w:val="22"/>
-          <w:szCs w:val="22"/>
+          <w:sz w:val="24"/>
+          <w:szCs w:val="24"/>
           <w:lang w:eastAsia="fr-FR"/>
         </w:rPr>
       </w:pPr>
@@ -816,8 +816,8 @@
           <w:b/>
           <w:bCs/>
           <w:color w:val="000000"/>
-          <w:sz w:val="22"/>
-          <w:szCs w:val="22"/>
+          <w:sz w:val="24"/>
+          <w:szCs w:val="24"/>
           <w:lang w:eastAsia="fr-FR"/>
         </w:rPr>
         <w:t xml:space="preserve">PUBG : </w:t>
@@ -826,31 +826,11 @@
         <w:rPr>
           <w:rFonts w:ascii="Arial" w:eastAsia="Times New Roman" w:hAnsi="Arial" w:cs="Arial"/>
           <w:color w:val="000000"/>
-          <w:sz w:val="22"/>
-          <w:szCs w:val="22"/>
-          <w:lang w:eastAsia="fr-FR"/>
-        </w:rPr>
-        <w:t xml:space="preserve">30 min max : s’affrontent sur </w:t>
-      </w:r>
-      <w:r>
-        <w:rPr>
-          <w:rFonts w:ascii="Arial" w:eastAsia="Times New Roman" w:hAnsi="Arial" w:cs="Arial"/>
-          <w:color w:val="000000"/>
-          <w:sz w:val="22"/>
-          <w:szCs w:val="22"/>
-          <w:lang w:eastAsia="fr-FR"/>
-        </w:rPr>
-        <w:t>la même carte</w:t>
-      </w:r>
-      <w:r>
-        <w:rPr>
-          <w:rFonts w:ascii="Arial" w:eastAsia="Times New Roman" w:hAnsi="Arial" w:cs="Arial"/>
-          <w:color w:val="000000"/>
-          <w:sz w:val="22"/>
-          <w:szCs w:val="22"/>
-          <w:lang w:eastAsia="fr-FR"/>
-        </w:rPr>
-        <w:t xml:space="preserve"> (30x3 = </w:t>
+          <w:sz w:val="24"/>
+          <w:szCs w:val="24"/>
+          <w:lang w:eastAsia="fr-FR"/>
+        </w:rPr>
+        <w:t xml:space="preserve">30 min max : s’affrontent sur la même carte (30x3 = </w:t>
       </w:r>
       <w:r>
         <w:rPr>
@@ -858,8 +838,8 @@
           <w:b/>
           <w:bCs/>
           <w:color w:val="000000"/>
-          <w:sz w:val="22"/>
-          <w:szCs w:val="22"/>
+          <w:sz w:val="24"/>
+          <w:szCs w:val="24"/>
           <w:lang w:eastAsia="fr-FR"/>
         </w:rPr>
         <w:t>1h30</w:t>
@@ -868,8 +848,8 @@
         <w:rPr>
           <w:rFonts w:ascii="Arial" w:eastAsia="Times New Roman" w:hAnsi="Arial" w:cs="Arial"/>
           <w:color w:val="000000"/>
-          <w:sz w:val="22"/>
-          <w:szCs w:val="22"/>
+          <w:sz w:val="24"/>
+          <w:szCs w:val="24"/>
           <w:lang w:eastAsia="fr-FR"/>
         </w:rPr>
         <w:t>)</w:t>
@@ -879,7 +859,7 @@
       <w:pPr>
         <w:spacing w:after="0" w:line="240" w:lineRule="auto"/>
         <w:rPr>
-          <w:rFonts w:ascii="Times New Roman" w:eastAsia="Times New Roman" w:hAnsi="Times New Roman" w:cs="Times New Roman"/>
+          <w:rFonts w:ascii="Arial" w:eastAsia="Times New Roman" w:hAnsi="Arial" w:cs="Arial"/>
           <w:sz w:val="24"/>
           <w:szCs w:val="24"/>
           <w:lang w:eastAsia="fr-FR"/>
@@ -890,18 +870,18 @@
       <w:pPr>
         <w:spacing w:after="0" w:line="240" w:lineRule="auto"/>
         <w:rPr>
-          <w:rFonts w:ascii="Times New Roman" w:eastAsia="Times New Roman" w:hAnsi="Times New Roman" w:cs="Times New Roman"/>
-          <w:sz w:val="24"/>
-          <w:szCs w:val="24"/>
-          <w:lang w:eastAsia="fr-FR"/>
-        </w:rPr>
-      </w:pPr>
-      <w:r>
-        <w:rPr>
-          <w:rFonts w:ascii="Arial" w:eastAsia="Times New Roman" w:hAnsi="Arial" w:cs="Arial"/>
-          <w:color w:val="000000"/>
-          <w:sz w:val="22"/>
-          <w:szCs w:val="22"/>
+          <w:rFonts w:ascii="Arial" w:eastAsia="Times New Roman" w:hAnsi="Arial" w:cs="Arial"/>
+          <w:sz w:val="24"/>
+          <w:szCs w:val="24"/>
+          <w:lang w:eastAsia="fr-FR"/>
+        </w:rPr>
+      </w:pPr>
+      <w:r>
+        <w:rPr>
+          <w:rFonts w:ascii="Arial" w:eastAsia="Times New Roman" w:hAnsi="Arial" w:cs="Arial"/>
+          <w:color w:val="000000"/>
+          <w:sz w:val="24"/>
+          <w:szCs w:val="24"/>
           <w:lang w:eastAsia="fr-FR"/>
         </w:rPr>
         <w:t>En supposant qu’il n’y ait aucune pause et aucun retard :</w:t>
@@ -911,7 +891,7 @@
       <w:pPr>
         <w:spacing w:after="0" w:line="240" w:lineRule="auto"/>
         <w:rPr>
-          <w:rFonts w:ascii="Times New Roman" w:eastAsia="Times New Roman" w:hAnsi="Times New Roman" w:cs="Times New Roman"/>
+          <w:rFonts w:ascii="Arial" w:eastAsia="Times New Roman" w:hAnsi="Arial" w:cs="Arial"/>
           <w:sz w:val="24"/>
           <w:szCs w:val="24"/>
           <w:lang w:eastAsia="fr-FR"/>
@@ -929,8 +909,8 @@
         <w:rPr>
           <w:rFonts w:ascii="Arial" w:eastAsia="Times New Roman" w:hAnsi="Arial" w:cs="Arial"/>
           <w:color w:val="000000"/>
-          <w:sz w:val="22"/>
-          <w:szCs w:val="22"/>
+          <w:sz w:val="24"/>
+          <w:szCs w:val="24"/>
           <w:lang w:eastAsia="fr-FR"/>
         </w:rPr>
       </w:pPr>
@@ -941,8 +921,8 @@
           <w:b/>
           <w:bCs/>
           <w:color w:val="000000"/>
-          <w:sz w:val="22"/>
-          <w:szCs w:val="22"/>
+          <w:sz w:val="24"/>
+          <w:szCs w:val="24"/>
           <w:lang w:eastAsia="fr-FR"/>
         </w:rPr>
         <w:t>Lol</w:t>
@@ -954,8 +934,8 @@
           <w:b/>
           <w:bCs/>
           <w:color w:val="000000"/>
-          <w:sz w:val="22"/>
-          <w:szCs w:val="22"/>
+          <w:sz w:val="24"/>
+          <w:szCs w:val="24"/>
           <w:lang w:eastAsia="fr-FR"/>
         </w:rPr>
         <w:t xml:space="preserve"> :</w:t>
@@ -964,8 +944,8 @@
         <w:rPr>
           <w:rFonts w:ascii="Arial" w:eastAsia="Times New Roman" w:hAnsi="Arial" w:cs="Arial"/>
           <w:color w:val="000000"/>
-          <w:sz w:val="22"/>
-          <w:szCs w:val="22"/>
+          <w:sz w:val="24"/>
+          <w:szCs w:val="24"/>
           <w:lang w:eastAsia="fr-FR"/>
         </w:rPr>
         <w:t xml:space="preserve"> </w:t>
@@ -976,8 +956,8 @@
           <w:b/>
           <w:bCs/>
           <w:color w:val="000000"/>
-          <w:sz w:val="22"/>
-          <w:szCs w:val="22"/>
+          <w:sz w:val="24"/>
+          <w:szCs w:val="24"/>
           <w:lang w:eastAsia="fr-FR"/>
         </w:rPr>
         <w:t>16h00</w:t>
@@ -986,8 +966,8 @@
         <w:rPr>
           <w:rFonts w:ascii="Arial" w:eastAsia="Times New Roman" w:hAnsi="Arial" w:cs="Arial"/>
           <w:color w:val="000000"/>
-          <w:sz w:val="22"/>
-          <w:szCs w:val="22"/>
+          <w:sz w:val="24"/>
+          <w:szCs w:val="24"/>
           <w:lang w:eastAsia="fr-FR"/>
         </w:rPr>
         <w:t xml:space="preserve">, sachant que c’est du </w:t>
@@ -998,35 +978,11 @@
           <w:b/>
           <w:bCs/>
           <w:color w:val="000000"/>
-          <w:sz w:val="22"/>
-          <w:szCs w:val="22"/>
-          <w:lang w:eastAsia="fr-FR"/>
-        </w:rPr>
-        <w:t xml:space="preserve">5 vs 5 (par </w:t>
-      </w:r>
-      <w:r>
-        <w:rPr>
-          <w:rFonts w:ascii="Arial" w:eastAsia="Times New Roman" w:hAnsi="Arial" w:cs="Arial"/>
-          <w:b/>
-          <w:bCs/>
-          <w:color w:val="000000"/>
-          <w:sz w:val="22"/>
-          <w:szCs w:val="22"/>
-          <w:lang w:eastAsia="fr-FR"/>
-        </w:rPr>
-        <w:t>carte</w:t>
-      </w:r>
-      <w:r>
-        <w:rPr>
-          <w:rFonts w:ascii="Arial" w:eastAsia="Times New Roman" w:hAnsi="Arial" w:cs="Arial"/>
-          <w:b/>
-          <w:bCs/>
-          <w:color w:val="000000"/>
-          <w:sz w:val="22"/>
-          <w:szCs w:val="22"/>
-          <w:lang w:eastAsia="fr-FR"/>
-        </w:rPr>
-        <w:t>)</w:t>
+          <w:sz w:val="24"/>
+          <w:szCs w:val="24"/>
+          <w:lang w:eastAsia="fr-FR"/>
+        </w:rPr>
+        <w:t>5 vs 5</w:t>
       </w:r>
     </w:p>
     <w:p>
@@ -1040,8 +996,8 @@
         <w:rPr>
           <w:rFonts w:ascii="Arial" w:eastAsia="Times New Roman" w:hAnsi="Arial" w:cs="Arial"/>
           <w:color w:val="000000"/>
-          <w:sz w:val="22"/>
-          <w:szCs w:val="22"/>
+          <w:sz w:val="24"/>
+          <w:szCs w:val="24"/>
           <w:lang w:eastAsia="fr-FR"/>
         </w:rPr>
       </w:pPr>
@@ -1052,8 +1008,8 @@
           <w:b/>
           <w:bCs/>
           <w:color w:val="000000"/>
-          <w:sz w:val="22"/>
-          <w:szCs w:val="22"/>
+          <w:sz w:val="24"/>
+          <w:szCs w:val="24"/>
           <w:lang w:eastAsia="fr-FR"/>
         </w:rPr>
         <w:t>CS:</w:t>
@@ -1065,8 +1021,8 @@
           <w:b/>
           <w:bCs/>
           <w:color w:val="000000"/>
-          <w:sz w:val="22"/>
-          <w:szCs w:val="22"/>
+          <w:sz w:val="24"/>
+          <w:szCs w:val="24"/>
           <w:lang w:eastAsia="fr-FR"/>
         </w:rPr>
         <w:t xml:space="preserve"> GO :</w:t>
@@ -1075,8 +1031,8 @@
         <w:rPr>
           <w:rFonts w:ascii="Arial" w:eastAsia="Times New Roman" w:hAnsi="Arial" w:cs="Arial"/>
           <w:color w:val="000000"/>
-          <w:sz w:val="22"/>
-          <w:szCs w:val="22"/>
+          <w:sz w:val="24"/>
+          <w:szCs w:val="24"/>
           <w:lang w:eastAsia="fr-FR"/>
         </w:rPr>
         <w:t xml:space="preserve"> </w:t>
@@ -1087,8 +1043,8 @@
           <w:b/>
           <w:bCs/>
           <w:color w:val="000000"/>
-          <w:sz w:val="22"/>
-          <w:szCs w:val="22"/>
+          <w:sz w:val="24"/>
+          <w:szCs w:val="24"/>
           <w:lang w:eastAsia="fr-FR"/>
         </w:rPr>
         <w:t>10h30</w:t>
@@ -1097,8 +1053,8 @@
         <w:rPr>
           <w:rFonts w:ascii="Arial" w:eastAsia="Times New Roman" w:hAnsi="Arial" w:cs="Arial"/>
           <w:color w:val="000000"/>
-          <w:sz w:val="22"/>
-          <w:szCs w:val="22"/>
+          <w:sz w:val="24"/>
+          <w:szCs w:val="24"/>
           <w:lang w:eastAsia="fr-FR"/>
         </w:rPr>
         <w:t xml:space="preserve">, sachant que c’est du </w:t>
@@ -1109,8 +1065,8 @@
           <w:b/>
           <w:bCs/>
           <w:color w:val="000000"/>
-          <w:sz w:val="22"/>
-          <w:szCs w:val="22"/>
+          <w:sz w:val="24"/>
+          <w:szCs w:val="24"/>
           <w:lang w:eastAsia="fr-FR"/>
         </w:rPr>
         <w:t>5 vs 5</w:t>
@@ -1127,8 +1083,8 @@
         <w:rPr>
           <w:rFonts w:ascii="Arial" w:eastAsia="Times New Roman" w:hAnsi="Arial" w:cs="Arial"/>
           <w:color w:val="000000"/>
-          <w:sz w:val="22"/>
-          <w:szCs w:val="22"/>
+          <w:sz w:val="24"/>
+          <w:szCs w:val="24"/>
           <w:lang w:eastAsia="fr-FR"/>
         </w:rPr>
       </w:pPr>
@@ -1138,8 +1094,8 @@
           <w:b/>
           <w:bCs/>
           <w:color w:val="000000"/>
-          <w:sz w:val="22"/>
-          <w:szCs w:val="22"/>
+          <w:sz w:val="24"/>
+          <w:szCs w:val="24"/>
           <w:lang w:eastAsia="fr-FR"/>
         </w:rPr>
         <w:t>Rocket : 42 min</w:t>
@@ -1148,8 +1104,8 @@
         <w:rPr>
           <w:rFonts w:ascii="Arial" w:eastAsia="Times New Roman" w:hAnsi="Arial" w:cs="Arial"/>
           <w:color w:val="000000"/>
-          <w:sz w:val="22"/>
-          <w:szCs w:val="22"/>
+          <w:sz w:val="24"/>
+          <w:szCs w:val="24"/>
           <w:lang w:eastAsia="fr-FR"/>
         </w:rPr>
         <w:t xml:space="preserve">, sachant que c’est du </w:t>
@@ -1160,8 +1116,8 @@
           <w:b/>
           <w:bCs/>
           <w:color w:val="000000"/>
-          <w:sz w:val="22"/>
-          <w:szCs w:val="22"/>
+          <w:sz w:val="24"/>
+          <w:szCs w:val="24"/>
           <w:lang w:eastAsia="fr-FR"/>
         </w:rPr>
         <w:t>3 vs 3</w:t>
@@ -1178,8 +1134,8 @@
         <w:rPr>
           <w:rFonts w:ascii="Arial" w:eastAsia="Times New Roman" w:hAnsi="Arial" w:cs="Arial"/>
           <w:color w:val="000000"/>
-          <w:sz w:val="22"/>
-          <w:szCs w:val="22"/>
+          <w:sz w:val="24"/>
+          <w:szCs w:val="24"/>
           <w:lang w:eastAsia="fr-FR"/>
         </w:rPr>
       </w:pPr>
@@ -1189,8 +1145,8 @@
           <w:b/>
           <w:bCs/>
           <w:color w:val="000000"/>
-          <w:sz w:val="22"/>
-          <w:szCs w:val="22"/>
+          <w:sz w:val="24"/>
+          <w:szCs w:val="24"/>
           <w:lang w:eastAsia="fr-FR"/>
         </w:rPr>
         <w:t>HearthStone :</w:t>
@@ -1199,8 +1155,8 @@
         <w:rPr>
           <w:rFonts w:ascii="Arial" w:eastAsia="Times New Roman" w:hAnsi="Arial" w:cs="Arial"/>
           <w:color w:val="000000"/>
-          <w:sz w:val="22"/>
-          <w:szCs w:val="22"/>
+          <w:sz w:val="24"/>
+          <w:szCs w:val="24"/>
           <w:lang w:eastAsia="fr-FR"/>
         </w:rPr>
         <w:t xml:space="preserve"> </w:t>
@@ -1211,8 +1167,8 @@
           <w:b/>
           <w:bCs/>
           <w:color w:val="000000"/>
-          <w:sz w:val="22"/>
-          <w:szCs w:val="22"/>
+          <w:sz w:val="24"/>
+          <w:szCs w:val="24"/>
           <w:lang w:eastAsia="fr-FR"/>
         </w:rPr>
         <w:t>1h00</w:t>
@@ -1221,8 +1177,8 @@
         <w:rPr>
           <w:rFonts w:ascii="Arial" w:eastAsia="Times New Roman" w:hAnsi="Arial" w:cs="Arial"/>
           <w:color w:val="000000"/>
-          <w:sz w:val="22"/>
-          <w:szCs w:val="22"/>
+          <w:sz w:val="24"/>
+          <w:szCs w:val="24"/>
           <w:lang w:eastAsia="fr-FR"/>
         </w:rPr>
         <w:t xml:space="preserve">, sachant que c’est du </w:t>
@@ -1233,8 +1189,8 @@
           <w:b/>
           <w:bCs/>
           <w:color w:val="000000"/>
-          <w:sz w:val="22"/>
-          <w:szCs w:val="22"/>
+          <w:sz w:val="24"/>
+          <w:szCs w:val="24"/>
           <w:lang w:eastAsia="fr-FR"/>
         </w:rPr>
         <w:t>1 vs 1</w:t>
@@ -1251,8 +1207,8 @@
         <w:rPr>
           <w:rFonts w:ascii="Arial" w:eastAsia="Times New Roman" w:hAnsi="Arial" w:cs="Arial"/>
           <w:color w:val="000000"/>
-          <w:sz w:val="22"/>
-          <w:szCs w:val="22"/>
+          <w:sz w:val="24"/>
+          <w:szCs w:val="24"/>
           <w:lang w:eastAsia="fr-FR"/>
         </w:rPr>
       </w:pPr>
@@ -1262,8 +1218,8 @@
           <w:b/>
           <w:bCs/>
           <w:color w:val="000000"/>
-          <w:sz w:val="22"/>
-          <w:szCs w:val="22"/>
+          <w:sz w:val="24"/>
+          <w:szCs w:val="24"/>
           <w:lang w:eastAsia="fr-FR"/>
         </w:rPr>
         <w:t>PUBG : 1h30</w:t>
@@ -1272,8 +1228,8 @@
         <w:rPr>
           <w:rFonts w:ascii="Arial" w:eastAsia="Times New Roman" w:hAnsi="Arial" w:cs="Arial"/>
           <w:color w:val="000000"/>
-          <w:sz w:val="22"/>
-          <w:szCs w:val="22"/>
+          <w:sz w:val="24"/>
+          <w:szCs w:val="24"/>
           <w:lang w:eastAsia="fr-FR"/>
         </w:rPr>
         <w:t>, sachant que</w:t>
@@ -1284,28 +1240,99 @@
           <w:b/>
           <w:bCs/>
           <w:color w:val="000000"/>
-          <w:sz w:val="22"/>
-          <w:szCs w:val="22"/>
-          <w:lang w:eastAsia="fr-FR"/>
-        </w:rPr>
-        <w:t xml:space="preserve"> tout le monde s’affronte</w:t>
+          <w:sz w:val="24"/>
+          <w:szCs w:val="24"/>
+          <w:lang w:eastAsia="fr-FR"/>
+        </w:rPr>
+        <w:t xml:space="preserve"> tout le monde s’affronte en même temps</w:t>
+      </w:r>
+    </w:p>
+    <w:p>
+      <w:pPr>
+        <w:rPr>
+          <w:rFonts w:ascii="Arial" w:hAnsi="Arial" w:cs="Arial"/>
+          <w:sz w:val="24"/>
+          <w:szCs w:val="24"/>
+        </w:rPr>
+      </w:pPr>
+    </w:p>
+    <w:p>
+      <w:pPr>
+        <w:rPr>
+          <w:rFonts w:ascii="Arial" w:hAnsi="Arial" w:cs="Arial"/>
+          <w:sz w:val="24"/>
+          <w:szCs w:val="24"/>
+        </w:rPr>
+      </w:pPr>
+      <w:r>
+        <w:rPr>
+          <w:rFonts w:ascii="Arial" w:hAnsi="Arial" w:cs="Arial"/>
+          <w:sz w:val="24"/>
+          <w:szCs w:val="24"/>
+        </w:rPr>
+        <w:t xml:space="preserve">Avec </w:t>
+      </w:r>
+      <w:r>
+        <w:rPr>
+          <w:rFonts w:ascii="Arial" w:hAnsi="Arial" w:cs="Arial"/>
+          <w:sz w:val="24"/>
+          <w:szCs w:val="24"/>
+        </w:rPr>
+        <w:t>tous ces résultats</w:t>
+      </w:r>
+      <w:r>
+        <w:rPr>
+          <w:rFonts w:ascii="Arial" w:hAnsi="Arial" w:cs="Arial"/>
+          <w:sz w:val="24"/>
+          <w:szCs w:val="24"/>
+        </w:rPr>
+        <w:t xml:space="preserve"> « théoriques »</w:t>
+      </w:r>
+      <w:r>
+        <w:rPr>
+          <w:rFonts w:ascii="Arial" w:hAnsi="Arial" w:cs="Arial"/>
+          <w:sz w:val="24"/>
+          <w:szCs w:val="24"/>
+        </w:rPr>
+        <w:t xml:space="preserve">, il faudrait prévoir de commencer les matchs par LOL, car c’est le tournoi qui prendra le plus de temps. Nous avons également prévu d’organiser les finales les soirs ; c’est-à-dire que pour </w:t>
+      </w:r>
+      <w:proofErr w:type="gramStart"/>
+      <w:r>
+        <w:rPr>
+          <w:rFonts w:ascii="Arial" w:hAnsi="Arial" w:cs="Arial"/>
+          <w:sz w:val="24"/>
+          <w:szCs w:val="24"/>
+        </w:rPr>
+        <w:t>CS:GO</w:t>
+      </w:r>
+      <w:proofErr w:type="gramEnd"/>
+      <w:r>
+        <w:rPr>
+          <w:rFonts w:ascii="Arial" w:hAnsi="Arial" w:cs="Arial"/>
+          <w:sz w:val="24"/>
+          <w:szCs w:val="24"/>
+        </w:rPr>
+        <w:t>, il aurait lieu le samedi soir et LOL, le dimanche soir.</w:t>
+      </w:r>
+      <w:r>
+        <w:rPr>
+          <w:rFonts w:ascii="Arial" w:hAnsi="Arial" w:cs="Arial"/>
+          <w:sz w:val="24"/>
+          <w:szCs w:val="24"/>
+        </w:rPr>
+        <w:t xml:space="preserve"> Concernant les autres tournois, il peuvent être mis à n’importe quel moment de la journée puisqu’il ne dure pas très longtemps</w:t>
       </w:r>
       <w:bookmarkStart w:id="0" w:name="_GoBack"/>
       <w:bookmarkEnd w:id="0"/>
       <w:r>
         <w:rPr>
-          <w:rFonts w:ascii="Arial" w:eastAsia="Times New Roman" w:hAnsi="Arial" w:cs="Arial"/>
-          <w:b/>
-          <w:bCs/>
-          <w:color w:val="000000"/>
-          <w:sz w:val="22"/>
-          <w:szCs w:val="22"/>
-          <w:lang w:eastAsia="fr-FR"/>
-        </w:rPr>
-        <w:t xml:space="preserve"> en même temps</w:t>
+          <w:rFonts w:ascii="Arial" w:hAnsi="Arial" w:cs="Arial"/>
+          <w:sz w:val="24"/>
+          <w:szCs w:val="24"/>
+        </w:rPr>
+        <w:t>.</w:t>
       </w:r>
     </w:p>
-    <w:p/>
     <w:sectPr>
       <w:pgSz w:w="11906" w:h="16838"/>
       <w:pgMar w:top="1417" w:right="1417" w:bottom="1417" w:left="1417" w:header="708" w:footer="708" w:gutter="0"/>

</xml_diff>